<commit_message>
Text, Q2 Darkening, Normalization out
</commit_message>
<xml_diff>
--- a/ML Assignment 1 Q3.docx
+++ b/ML Assignment 1 Q3.docx
@@ -1,6 +1,6 @@
 
 <file path=word/document.xml><?xml version="1.0" encoding="utf-8"?>
-<w:document xmlns:wpc="http://schemas.microsoft.com/office/word/2010/wordprocessingCanvas" xmlns:cx="http://schemas.microsoft.com/office/drawing/2014/chartex" xmlns:cx1="http://schemas.microsoft.com/office/drawing/2015/9/8/chartex" xmlns:cx2="http://schemas.microsoft.com/office/drawing/2015/10/21/chartex" xmlns:cx3="http://schemas.microsoft.com/office/drawing/2016/5/9/chartex" xmlns:cx4="http://schemas.microsoft.com/office/drawing/2016/5/10/chartex" xmlns:cx5="http://schemas.microsoft.com/office/drawing/2016/5/11/chartex" xmlns:cx6="http://schemas.microsoft.com/office/drawing/2016/5/12/chartex" xmlns:cx7="http://schemas.microsoft.com/office/drawing/2016/5/13/chartex" xmlns:cx8="http://schemas.microsoft.com/office/drawing/2016/5/14/chartex" xmlns:mc="http://schemas.openxmlformats.org/markup-compatibility/2006" xmlns:aink="http://schemas.microsoft.com/office/drawing/2016/ink" xmlns:am3d="http://schemas.microsoft.com/office/drawing/2017/model3d" xmlns:o="urn:schemas-microsoft-com:office:office" xmlns:r="http://schemas.openxmlformats.org/officeDocument/2006/relationships" xmlns:m="http://schemas.openxmlformats.org/officeDocument/2006/math" xmlns:v="urn:schemas-microsoft-com:vml" xmlns:wp14="http://schemas.microsoft.com/office/word/2010/wordprocessingDrawing" xmlns:wp="http://schemas.openxmlformats.org/drawingml/2006/wordprocessingDrawing" xmlns:w10="urn:schemas-microsoft-com:office:word" xmlns:w="http://schemas.openxmlformats.org/wordprocessingml/2006/main" xmlns:w14="http://schemas.microsoft.com/office/word/2010/wordml" xmlns:w15="http://schemas.microsoft.com/office/word/2012/wordml" xmlns:w16cex="http://schemas.microsoft.com/office/word/2018/wordml/cex" xmlns:w16cid="http://schemas.microsoft.com/office/word/2016/wordml/cid" xmlns:w16="http://schemas.microsoft.com/office/word/2018/wordml" xmlns:w16sdtdh="http://schemas.microsoft.com/office/word/2020/wordml/sdtdatahash" xmlns:w16se="http://schemas.microsoft.com/office/word/2015/wordml/symex" xmlns:wpg="http://schemas.microsoft.com/office/word/2010/wordprocessingGroup" xmlns:wpi="http://schemas.microsoft.com/office/word/2010/wordprocessingInk" xmlns:wne="http://schemas.microsoft.com/office/word/2006/wordml" xmlns:wps="http://schemas.microsoft.com/office/word/2010/wordprocessingShape" mc:Ignorable="w14 w15 w16se w16cid w16 w16cex w16sdtdh wp14">
+<w:document xmlns:wpc="http://schemas.microsoft.com/office/word/2010/wordprocessingCanvas" xmlns:cx="http://schemas.microsoft.com/office/drawing/2014/chartex" xmlns:cx1="http://schemas.microsoft.com/office/drawing/2015/9/8/chartex" xmlns:cx2="http://schemas.microsoft.com/office/drawing/2015/10/21/chartex" xmlns:cx3="http://schemas.microsoft.com/office/drawing/2016/5/9/chartex" xmlns:cx4="http://schemas.microsoft.com/office/drawing/2016/5/10/chartex" xmlns:cx5="http://schemas.microsoft.com/office/drawing/2016/5/11/chartex" xmlns:cx6="http://schemas.microsoft.com/office/drawing/2016/5/12/chartex" xmlns:cx7="http://schemas.microsoft.com/office/drawing/2016/5/13/chartex" xmlns:cx8="http://schemas.microsoft.com/office/drawing/2016/5/14/chartex" xmlns:mc="http://schemas.openxmlformats.org/markup-compatibility/2006" xmlns:aink="http://schemas.microsoft.com/office/drawing/2016/ink" xmlns:am3d="http://schemas.microsoft.com/office/drawing/2017/model3d" xmlns:o="urn:schemas-microsoft-com:office:office" xmlns:oel="http://schemas.microsoft.com/office/2019/extlst" xmlns:r="http://schemas.openxmlformats.org/officeDocument/2006/relationships" xmlns:m="http://schemas.openxmlformats.org/officeDocument/2006/math" xmlns:v="urn:schemas-microsoft-com:vml" xmlns:wp14="http://schemas.microsoft.com/office/word/2010/wordprocessingDrawing" xmlns:wp="http://schemas.openxmlformats.org/drawingml/2006/wordprocessingDrawing" xmlns:w10="urn:schemas-microsoft-com:office:word" xmlns:w="http://schemas.openxmlformats.org/wordprocessingml/2006/main" xmlns:w14="http://schemas.microsoft.com/office/word/2010/wordml" xmlns:w15="http://schemas.microsoft.com/office/word/2012/wordml" xmlns:w16cex="http://schemas.microsoft.com/office/word/2018/wordml/cex" xmlns:w16cid="http://schemas.microsoft.com/office/word/2016/wordml/cid" xmlns:w16="http://schemas.microsoft.com/office/word/2018/wordml" xmlns:w16sdtdh="http://schemas.microsoft.com/office/word/2020/wordml/sdtdatahash" xmlns:w16se="http://schemas.microsoft.com/office/word/2015/wordml/symex" xmlns:wpg="http://schemas.microsoft.com/office/word/2010/wordprocessingGroup" xmlns:wpi="http://schemas.microsoft.com/office/word/2010/wordprocessingInk" xmlns:wne="http://schemas.microsoft.com/office/word/2006/wordml" xmlns:wps="http://schemas.microsoft.com/office/word/2010/wordprocessingShape" mc:Ignorable="w14 w15 w16se w16cid w16 w16cex w16sdtdh wp14">
   <w:body>
     <w:p>
       <w:pPr>
@@ -20,20 +20,18 @@
           <w:bCs/>
           <w:lang w:val="en-US"/>
         </w:rPr>
-        <w:t>Mandatory Assignment 1 – Question 3</w:t>
-      </w:r>
-    </w:p>
-    <w:p>
-      <w:pPr>
-        <w:spacing w:line="360" w:lineRule="auto"/>
-        <w:jc w:val="both"/>
+        <w:t xml:space="preserve">Mandatory Assignment </w:t>
+      </w:r>
+      <w:proofErr w:type="gramStart"/>
+      <w:r>
         <w:rPr>
           <w:rFonts w:ascii="Arial" w:hAnsi="Arial" w:cs="Arial"/>
           <w:b/>
           <w:bCs/>
           <w:lang w:val="en-US"/>
         </w:rPr>
-      </w:pPr>
+        <w:t xml:space="preserve">1 </w:t>
+      </w:r>
       <w:r>
         <w:rPr>
           <w:rFonts w:ascii="Arial" w:hAnsi="Arial" w:cs="Arial"/>
@@ -41,6 +39,955 @@
           <w:bCs/>
           <w:lang w:val="en-US"/>
         </w:rPr>
+        <w:t xml:space="preserve"> -</w:t>
+      </w:r>
+      <w:proofErr w:type="gramEnd"/>
+      <w:r>
+        <w:rPr>
+          <w:rFonts w:ascii="Arial" w:hAnsi="Arial" w:cs="Arial"/>
+          <w:b/>
+          <w:bCs/>
+          <w:lang w:val="en-US"/>
+        </w:rPr>
+        <w:t xml:space="preserve"> Machine Learning</w:t>
+      </w:r>
+    </w:p>
+    <w:p>
+      <w:pPr>
+        <w:spacing w:line="360" w:lineRule="auto"/>
+        <w:jc w:val="both"/>
+        <w:rPr>
+          <w:rFonts w:ascii="Arial" w:hAnsi="Arial" w:cs="Arial"/>
+          <w:b/>
+          <w:bCs/>
+          <w:lang w:val="en-US"/>
+        </w:rPr>
+      </w:pPr>
+      <w:r>
+        <w:rPr>
+          <w:rFonts w:ascii="Arial" w:hAnsi="Arial" w:cs="Arial"/>
+          <w:b/>
+          <w:bCs/>
+          <w:lang w:val="en-US"/>
+        </w:rPr>
+        <w:t xml:space="preserve">Group: </w:t>
+      </w:r>
+    </w:p>
+    <w:p>
+      <w:pPr>
+        <w:spacing w:line="360" w:lineRule="auto"/>
+        <w:jc w:val="both"/>
+        <w:rPr>
+          <w:rFonts w:ascii="Arial" w:hAnsi="Arial" w:cs="Arial"/>
+          <w:lang w:val="en-US"/>
+        </w:rPr>
+      </w:pPr>
+      <w:r>
+        <w:rPr>
+          <w:rFonts w:ascii="Arial" w:hAnsi="Arial" w:cs="Arial"/>
+          <w:lang w:val="en-US"/>
+        </w:rPr>
+        <w:t>Maurice Baier</w:t>
+      </w:r>
+      <w:r>
+        <w:rPr>
+          <w:rFonts w:ascii="Arial" w:hAnsi="Arial" w:cs="Arial"/>
+          <w:lang w:val="en-US"/>
+        </w:rPr>
+        <w:t xml:space="preserve"> ()</w:t>
+      </w:r>
+    </w:p>
+    <w:p>
+      <w:pPr>
+        <w:spacing w:line="360" w:lineRule="auto"/>
+        <w:jc w:val="both"/>
+        <w:rPr>
+          <w:rFonts w:ascii="Arial" w:hAnsi="Arial" w:cs="Arial"/>
+          <w:lang w:val="en-US"/>
+        </w:rPr>
+      </w:pPr>
+      <w:r>
+        <w:rPr>
+          <w:rFonts w:ascii="Arial" w:hAnsi="Arial" w:cs="Arial"/>
+          <w:lang w:val="en-US"/>
+        </w:rPr>
+        <w:t>Konstantin Reicheneder</w:t>
+      </w:r>
+      <w:r>
+        <w:rPr>
+          <w:rFonts w:ascii="Arial" w:hAnsi="Arial" w:cs="Arial"/>
+          <w:lang w:val="en-US"/>
+        </w:rPr>
+        <w:t xml:space="preserve"> ()</w:t>
+      </w:r>
+    </w:p>
+    <w:p>
+      <w:pPr>
+        <w:spacing w:line="360" w:lineRule="auto"/>
+        <w:jc w:val="both"/>
+        <w:rPr>
+          <w:rFonts w:ascii="Arial" w:hAnsi="Arial" w:cs="Arial"/>
+          <w:lang w:val="en-US"/>
+        </w:rPr>
+      </w:pPr>
+      <w:r>
+        <w:rPr>
+          <w:rFonts w:ascii="Arial" w:hAnsi="Arial" w:cs="Arial"/>
+          <w:lang w:val="en-US"/>
+        </w:rPr>
+        <w:t>Nick Reinecke</w:t>
+      </w:r>
+      <w:r>
+        <w:rPr>
+          <w:rFonts w:ascii="Arial" w:hAnsi="Arial" w:cs="Arial"/>
+          <w:lang w:val="en-US"/>
+        </w:rPr>
+        <w:t xml:space="preserve"> ()</w:t>
+      </w:r>
+    </w:p>
+    <w:p>
+      <w:pPr>
+        <w:spacing w:line="360" w:lineRule="auto"/>
+        <w:jc w:val="both"/>
+        <w:rPr>
+          <w:rFonts w:ascii="Arial" w:hAnsi="Arial" w:cs="Arial"/>
+          <w:lang w:val="en-US"/>
+        </w:rPr>
+      </w:pPr>
+      <w:r>
+        <w:rPr>
+          <w:rFonts w:ascii="Arial" w:hAnsi="Arial" w:cs="Arial"/>
+          <w:lang w:val="en-US"/>
+        </w:rPr>
+        <w:t>Jonathan Tiedchen (</w:t>
+      </w:r>
+      <w:r>
+        <w:rPr>
+          <w:rFonts w:ascii="Arial" w:hAnsi="Arial" w:cs="Arial"/>
+          <w:color w:val="000000"/>
+          <w:sz w:val="20"/>
+          <w:szCs w:val="20"/>
+        </w:rPr>
+        <w:t>167323</w:t>
+      </w:r>
+      <w:r>
+        <w:rPr>
+          <w:rFonts w:ascii="Arial" w:hAnsi="Arial" w:cs="Arial"/>
+          <w:lang w:val="en-US"/>
+        </w:rPr>
+        <w:t>)</w:t>
+      </w:r>
+    </w:p>
+    <w:p>
+      <w:pPr>
+        <w:spacing w:line="360" w:lineRule="auto"/>
+        <w:jc w:val="both"/>
+        <w:rPr>
+          <w:rFonts w:ascii="Arial" w:hAnsi="Arial" w:cs="Arial"/>
+          <w:b/>
+          <w:bCs/>
+          <w:lang w:val="en-US"/>
+        </w:rPr>
+      </w:pPr>
+    </w:p>
+    <w:p>
+      <w:pPr>
+        <w:spacing w:line="360" w:lineRule="auto"/>
+        <w:jc w:val="both"/>
+        <w:rPr>
+          <w:rFonts w:ascii="Arial" w:hAnsi="Arial" w:cs="Arial"/>
+          <w:b/>
+          <w:bCs/>
+          <w:lang w:val="en-US"/>
+        </w:rPr>
+      </w:pPr>
+      <w:r>
+        <w:rPr>
+          <w:rFonts w:ascii="Arial" w:hAnsi="Arial" w:cs="Arial"/>
+          <w:b/>
+          <w:bCs/>
+          <w:lang w:val="en-US"/>
+        </w:rPr>
+        <w:t xml:space="preserve">Question 1 </w:t>
+      </w:r>
+    </w:p>
+    <w:p>
+      <w:pPr>
+        <w:spacing w:line="360" w:lineRule="auto"/>
+        <w:jc w:val="both"/>
+        <w:rPr>
+          <w:rFonts w:ascii="Arial" w:hAnsi="Arial" w:cs="Arial"/>
+          <w:lang w:val="en-US"/>
+        </w:rPr>
+      </w:pPr>
+      <w:r>
+        <w:rPr>
+          <w:rFonts w:ascii="Arial" w:hAnsi="Arial" w:cs="Arial"/>
+          <w:lang w:val="en-US"/>
+        </w:rPr>
+        <w:t xml:space="preserve">1.1 </w:t>
+      </w:r>
+    </w:p>
+    <w:p>
+      <w:pPr>
+        <w:spacing w:line="360" w:lineRule="auto"/>
+        <w:jc w:val="both"/>
+        <w:rPr>
+          <w:rFonts w:ascii="Arial" w:hAnsi="Arial" w:cs="Arial"/>
+          <w:lang w:val="en-US"/>
+        </w:rPr>
+      </w:pPr>
+      <w:r>
+        <w:rPr>
+          <w:rFonts w:ascii="Arial" w:hAnsi="Arial" w:cs="Arial"/>
+          <w:lang w:val="en-US"/>
+        </w:rPr>
+        <w:t xml:space="preserve">When performing the EDA, it was most significant that the data includes columns containing only empty values. Those were dropped. Then, as we decided to cluster for price and reviews per months in exercise </w:t>
+      </w:r>
+      <w:proofErr w:type="gramStart"/>
+      <w:r>
+        <w:rPr>
+          <w:rFonts w:ascii="Arial" w:hAnsi="Arial" w:cs="Arial"/>
+          <w:lang w:val="en-US"/>
+        </w:rPr>
+        <w:t>1.2</w:t>
+      </w:r>
+      <w:proofErr w:type="gramEnd"/>
+      <w:r>
+        <w:rPr>
+          <w:rFonts w:ascii="Arial" w:hAnsi="Arial" w:cs="Arial"/>
+          <w:lang w:val="en-US"/>
+        </w:rPr>
+        <w:t xml:space="preserve"> we removed the NA values from those columns. Moreover, it was observable that the price column contained an outlier which caused </w:t>
+      </w:r>
+      <w:proofErr w:type="spellStart"/>
+      <w:r>
+        <w:rPr>
+          <w:rFonts w:ascii="Arial" w:hAnsi="Arial" w:cs="Arial"/>
+          <w:lang w:val="en-US"/>
+        </w:rPr>
+        <w:t>scewed</w:t>
+      </w:r>
+      <w:proofErr w:type="spellEnd"/>
+      <w:r>
+        <w:rPr>
+          <w:rFonts w:ascii="Arial" w:hAnsi="Arial" w:cs="Arial"/>
+          <w:lang w:val="en-US"/>
+        </w:rPr>
+        <w:t xml:space="preserve"> results when clustering, as this outlier was detected as an own cluster. Thus, we used the IQR method to remove outliers from the price column. </w:t>
+      </w:r>
+    </w:p>
+    <w:p>
+      <w:pPr>
+        <w:spacing w:line="360" w:lineRule="auto"/>
+        <w:jc w:val="both"/>
+        <w:rPr>
+          <w:rFonts w:ascii="Arial" w:hAnsi="Arial" w:cs="Arial"/>
+          <w:lang w:val="en-US"/>
+        </w:rPr>
+      </w:pPr>
+    </w:p>
+    <w:p>
+      <w:pPr>
+        <w:spacing w:line="360" w:lineRule="auto"/>
+        <w:jc w:val="both"/>
+        <w:rPr>
+          <w:rFonts w:ascii="Arial" w:hAnsi="Arial" w:cs="Arial"/>
+          <w:lang w:val="en-US"/>
+        </w:rPr>
+      </w:pPr>
+      <w:r>
+        <w:rPr>
+          <w:rFonts w:ascii="Arial" w:hAnsi="Arial" w:cs="Arial"/>
+          <w:lang w:val="en-US"/>
+        </w:rPr>
+        <w:t xml:space="preserve">1.2 </w:t>
+      </w:r>
+    </w:p>
+    <w:p>
+      <w:pPr>
+        <w:spacing w:line="360" w:lineRule="auto"/>
+        <w:jc w:val="both"/>
+        <w:rPr>
+          <w:rFonts w:ascii="Arial" w:hAnsi="Arial" w:cs="Arial"/>
+          <w:lang w:val="en-US"/>
+        </w:rPr>
+      </w:pPr>
+      <w:r>
+        <w:rPr>
+          <w:rFonts w:ascii="Arial" w:hAnsi="Arial" w:cs="Arial"/>
+          <w:lang w:val="en-US"/>
+        </w:rPr>
+        <w:t xml:space="preserve">We decided to cluster the price and reviews per month columns. By doing that you could possibly find cluster to identify </w:t>
+      </w:r>
+      <w:r>
+        <w:rPr>
+          <w:rFonts w:ascii="Arial" w:hAnsi="Arial" w:cs="Arial"/>
+          <w:lang w:val="en-US"/>
+        </w:rPr>
+        <w:t xml:space="preserve">segments in the market, e.g. premium or standard listings with a </w:t>
+      </w:r>
+      <w:proofErr w:type="gramStart"/>
+      <w:r>
+        <w:rPr>
+          <w:rFonts w:ascii="Arial" w:hAnsi="Arial" w:cs="Arial"/>
+          <w:lang w:val="en-US"/>
+        </w:rPr>
+        <w:t>lot</w:t>
+      </w:r>
+      <w:proofErr w:type="gramEnd"/>
+      <w:r>
+        <w:rPr>
+          <w:rFonts w:ascii="Arial" w:hAnsi="Arial" w:cs="Arial"/>
+          <w:lang w:val="en-US"/>
+        </w:rPr>
+        <w:t xml:space="preserve"> reviews and thus high demand. We decided for the K-means algorithm as it is easy to implement and efficient. We decided for 3 clusters to ensure interpretable results. However, we changed the cluster size for experimentation and due to the nature of the data adding a cluster only means that there is one more horizontally group is added in the graph. </w:t>
+      </w:r>
+    </w:p>
+    <w:p>
+      <w:pPr>
+        <w:spacing w:line="360" w:lineRule="auto"/>
+        <w:jc w:val="center"/>
+        <w:rPr>
+          <w:rFonts w:ascii="Arial" w:hAnsi="Arial" w:cs="Arial"/>
+          <w:lang w:val="en-US"/>
+        </w:rPr>
+      </w:pPr>
+      <w:r>
+        <w:rPr>
+          <w:rFonts w:ascii="Arial" w:hAnsi="Arial" w:cs="Arial"/>
+          <w:lang w:val="en-US"/>
+        </w:rPr>
+        <w:lastRenderedPageBreak/>
+        <w:drawing>
+          <wp:inline distT="0" distB="0" distL="0" distR="0" wp14:anchorId="4EF63EA9" wp14:editId="78F30B51">
+            <wp:extent cx="2443771" cy="1912882"/>
+            <wp:effectExtent l="0" t="0" r="0" b="5080"/>
+            <wp:docPr id="832861346" name="Grafik 1" descr="Ein Bild, das Text, Screenshot, Diagramm enthält.&#10;&#10;Automatisch generierte Beschreibung"/>
+            <wp:cNvGraphicFramePr>
+              <a:graphicFrameLocks xmlns:a="http://schemas.openxmlformats.org/drawingml/2006/main" noChangeAspect="1"/>
+            </wp:cNvGraphicFramePr>
+            <a:graphic xmlns:a="http://schemas.openxmlformats.org/drawingml/2006/main">
+              <a:graphicData uri="http://schemas.openxmlformats.org/drawingml/2006/picture">
+                <pic:pic xmlns:pic="http://schemas.openxmlformats.org/drawingml/2006/picture">
+                  <pic:nvPicPr>
+                    <pic:cNvPr id="832861346" name="Grafik 1" descr="Ein Bild, das Text, Screenshot, Diagramm enthält.&#10;&#10;Automatisch generierte Beschreibung"/>
+                    <pic:cNvPicPr/>
+                  </pic:nvPicPr>
+                  <pic:blipFill>
+                    <a:blip r:embed="rId5"/>
+                    <a:stretch>
+                      <a:fillRect/>
+                    </a:stretch>
+                  </pic:blipFill>
+                  <pic:spPr>
+                    <a:xfrm>
+                      <a:off x="0" y="0"/>
+                      <a:ext cx="2494091" cy="1952270"/>
+                    </a:xfrm>
+                    <a:prstGeom prst="rect">
+                      <a:avLst/>
+                    </a:prstGeom>
+                  </pic:spPr>
+                </pic:pic>
+              </a:graphicData>
+            </a:graphic>
+          </wp:inline>
+        </w:drawing>
+      </w:r>
+      <w:r>
+        <w:rPr>
+          <w:rFonts w:ascii="Arial" w:hAnsi="Arial" w:cs="Arial"/>
+          <w:lang w:val="en-US"/>
+        </w:rPr>
+        <w:drawing>
+          <wp:inline distT="0" distB="0" distL="0" distR="0" wp14:anchorId="5E52E85D" wp14:editId="127C2FC1">
+            <wp:extent cx="2444433" cy="1913402"/>
+            <wp:effectExtent l="0" t="0" r="0" b="4445"/>
+            <wp:docPr id="1497545506" name="Grafik 1" descr="Ein Bild, das Text, Screenshot, Diagramm enthält.&#10;&#10;Automatisch generierte Beschreibung"/>
+            <wp:cNvGraphicFramePr>
+              <a:graphicFrameLocks xmlns:a="http://schemas.openxmlformats.org/drawingml/2006/main" noChangeAspect="1"/>
+            </wp:cNvGraphicFramePr>
+            <a:graphic xmlns:a="http://schemas.openxmlformats.org/drawingml/2006/main">
+              <a:graphicData uri="http://schemas.openxmlformats.org/drawingml/2006/picture">
+                <pic:pic xmlns:pic="http://schemas.openxmlformats.org/drawingml/2006/picture">
+                  <pic:nvPicPr>
+                    <pic:cNvPr id="1497545506" name="Grafik 1" descr="Ein Bild, das Text, Screenshot, Diagramm enthält.&#10;&#10;Automatisch generierte Beschreibung"/>
+                    <pic:cNvPicPr/>
+                  </pic:nvPicPr>
+                  <pic:blipFill>
+                    <a:blip r:embed="rId6"/>
+                    <a:stretch>
+                      <a:fillRect/>
+                    </a:stretch>
+                  </pic:blipFill>
+                  <pic:spPr>
+                    <a:xfrm>
+                      <a:off x="0" y="0"/>
+                      <a:ext cx="2507663" cy="1962896"/>
+                    </a:xfrm>
+                    <a:prstGeom prst="rect">
+                      <a:avLst/>
+                    </a:prstGeom>
+                  </pic:spPr>
+                </pic:pic>
+              </a:graphicData>
+            </a:graphic>
+          </wp:inline>
+        </w:drawing>
+      </w:r>
+      <w:r>
+        <w:rPr>
+          <w:rFonts w:ascii="Arial" w:hAnsi="Arial" w:cs="Arial"/>
+          <w:b/>
+          <w:bCs/>
+          <w:lang w:val="en-US"/>
+        </w:rPr>
+        <w:drawing>
+          <wp:inline distT="0" distB="0" distL="0" distR="0" wp14:anchorId="677E7289" wp14:editId="3985D132">
+            <wp:extent cx="2537759" cy="1986455"/>
+            <wp:effectExtent l="0" t="0" r="2540" b="0"/>
+            <wp:docPr id="1853122913" name="Grafik 1" descr="Ein Bild, das Text, Screenshot, Diagramm enthält.&#10;&#10;Automatisch generierte Beschreibung"/>
+            <wp:cNvGraphicFramePr>
+              <a:graphicFrameLocks xmlns:a="http://schemas.openxmlformats.org/drawingml/2006/main" noChangeAspect="1"/>
+            </wp:cNvGraphicFramePr>
+            <a:graphic xmlns:a="http://schemas.openxmlformats.org/drawingml/2006/main">
+              <a:graphicData uri="http://schemas.openxmlformats.org/drawingml/2006/picture">
+                <pic:pic xmlns:pic="http://schemas.openxmlformats.org/drawingml/2006/picture">
+                  <pic:nvPicPr>
+                    <pic:cNvPr id="1853122913" name="Grafik 1" descr="Ein Bild, das Text, Screenshot, Diagramm enthält.&#10;&#10;Automatisch generierte Beschreibung"/>
+                    <pic:cNvPicPr/>
+                  </pic:nvPicPr>
+                  <pic:blipFill>
+                    <a:blip r:embed="rId7"/>
+                    <a:stretch>
+                      <a:fillRect/>
+                    </a:stretch>
+                  </pic:blipFill>
+                  <pic:spPr>
+                    <a:xfrm>
+                      <a:off x="0" y="0"/>
+                      <a:ext cx="2605302" cy="2039325"/>
+                    </a:xfrm>
+                    <a:prstGeom prst="rect">
+                      <a:avLst/>
+                    </a:prstGeom>
+                  </pic:spPr>
+                </pic:pic>
+              </a:graphicData>
+            </a:graphic>
+          </wp:inline>
+        </w:drawing>
+      </w:r>
+    </w:p>
+    <w:p>
+      <w:pPr>
+        <w:spacing w:line="360" w:lineRule="auto"/>
+        <w:jc w:val="both"/>
+        <w:rPr>
+          <w:rFonts w:ascii="Arial" w:hAnsi="Arial" w:cs="Arial"/>
+          <w:lang w:val="en-US"/>
+        </w:rPr>
+      </w:pPr>
+      <w:r>
+        <w:rPr>
+          <w:rFonts w:ascii="Arial" w:hAnsi="Arial" w:cs="Arial"/>
+          <w:lang w:val="en-US"/>
+        </w:rPr>
+        <w:t xml:space="preserve">Possibly the outlier detection had such a strong effect on the data, that it is now too evenly distributed among the price category, or the data itself is not perfectly suited for clustering without any further processing. </w:t>
+      </w:r>
+    </w:p>
+    <w:p>
+      <w:pPr>
+        <w:spacing w:line="360" w:lineRule="auto"/>
+        <w:jc w:val="both"/>
+        <w:rPr>
+          <w:rFonts w:ascii="Arial" w:hAnsi="Arial" w:cs="Arial"/>
+          <w:lang w:val="en-US"/>
+        </w:rPr>
+      </w:pPr>
+    </w:p>
+    <w:p>
+      <w:pPr>
+        <w:spacing w:line="360" w:lineRule="auto"/>
+        <w:jc w:val="both"/>
+        <w:rPr>
+          <w:rFonts w:ascii="Arial" w:hAnsi="Arial" w:cs="Arial"/>
+          <w:b/>
+          <w:bCs/>
+          <w:lang w:val="en-US"/>
+        </w:rPr>
+      </w:pPr>
+      <w:r>
+        <w:rPr>
+          <w:rFonts w:ascii="Arial" w:hAnsi="Arial" w:cs="Arial"/>
+          <w:b/>
+          <w:bCs/>
+          <w:lang w:val="en-US"/>
+        </w:rPr>
+        <w:t>Question 2</w:t>
+      </w:r>
+    </w:p>
+    <w:p>
+      <w:pPr>
+        <w:spacing w:line="360" w:lineRule="auto"/>
+        <w:jc w:val="both"/>
+        <w:rPr>
+          <w:rFonts w:ascii="Arial" w:hAnsi="Arial" w:cs="Arial"/>
+          <w:b/>
+          <w:bCs/>
+          <w:lang w:val="en-US"/>
+        </w:rPr>
+      </w:pPr>
+      <w:r>
+        <w:rPr>
+          <w:rFonts w:ascii="Arial" w:hAnsi="Arial" w:cs="Arial"/>
+          <w:b/>
+          <w:bCs/>
+          <w:lang w:val="en-US"/>
+        </w:rPr>
+        <w:t xml:space="preserve">1.1 </w:t>
+      </w:r>
+    </w:p>
+    <w:p>
+      <w:pPr>
+        <w:spacing w:line="360" w:lineRule="auto"/>
+        <w:jc w:val="both"/>
+        <w:rPr>
+          <w:rFonts w:ascii="Arial" w:hAnsi="Arial" w:cs="Arial"/>
+          <w:lang w:val="en-US"/>
+        </w:rPr>
+      </w:pPr>
+      <w:r>
+        <w:rPr>
+          <w:rFonts w:ascii="Arial" w:hAnsi="Arial" w:cs="Arial"/>
+          <w:lang w:val="en-US"/>
+        </w:rPr>
+        <w:t>While preserving 99% of the variance those 6 random pictures were reconstructed</w:t>
+      </w:r>
+      <w:r>
+        <w:rPr>
+          <w:rFonts w:ascii="Arial" w:hAnsi="Arial" w:cs="Arial"/>
+          <w:lang w:val="en-US"/>
+        </w:rPr>
+        <w:t xml:space="preserve"> by using 260 components</w:t>
+      </w:r>
+      <w:r>
+        <w:rPr>
+          <w:rFonts w:ascii="Arial" w:hAnsi="Arial" w:cs="Arial"/>
+          <w:lang w:val="en-US"/>
+        </w:rPr>
+        <w:t>:</w:t>
+      </w:r>
+    </w:p>
+    <w:p>
+      <w:pPr>
+        <w:spacing w:line="360" w:lineRule="auto"/>
+        <w:jc w:val="both"/>
+        <w:rPr>
+          <w:rFonts w:ascii="Arial" w:hAnsi="Arial" w:cs="Arial"/>
+          <w:lang w:val="en-US"/>
+        </w:rPr>
+      </w:pPr>
+      <w:r>
+        <w:rPr>
+          <w:rFonts w:ascii="Arial" w:hAnsi="Arial" w:cs="Arial"/>
+          <w:lang w:val="en-US"/>
+        </w:rPr>
+        <w:drawing>
+          <wp:inline distT="0" distB="0" distL="0" distR="0" wp14:anchorId="2BE8460C" wp14:editId="25D7B7C0">
+            <wp:extent cx="5760720" cy="1904365"/>
+            <wp:effectExtent l="0" t="0" r="5080" b="635"/>
+            <wp:docPr id="1691953082" name="Grafik 1" descr="Ein Bild, das Menschliches Gesicht, Screenshot, Schwarzweiß, Mann enthält.&#10;&#10;Automatisch generierte Beschreibung"/>
+            <wp:cNvGraphicFramePr>
+              <a:graphicFrameLocks xmlns:a="http://schemas.openxmlformats.org/drawingml/2006/main" noChangeAspect="1"/>
+            </wp:cNvGraphicFramePr>
+            <a:graphic xmlns:a="http://schemas.openxmlformats.org/drawingml/2006/main">
+              <a:graphicData uri="http://schemas.openxmlformats.org/drawingml/2006/picture">
+                <pic:pic xmlns:pic="http://schemas.openxmlformats.org/drawingml/2006/picture">
+                  <pic:nvPicPr>
+                    <pic:cNvPr id="1691953082" name="Grafik 1" descr="Ein Bild, das Menschliches Gesicht, Screenshot, Schwarzweiß, Mann enthält.&#10;&#10;Automatisch generierte Beschreibung"/>
+                    <pic:cNvPicPr/>
+                  </pic:nvPicPr>
+                  <pic:blipFill>
+                    <a:blip r:embed="rId8"/>
+                    <a:stretch>
+                      <a:fillRect/>
+                    </a:stretch>
+                  </pic:blipFill>
+                  <pic:spPr>
+                    <a:xfrm>
+                      <a:off x="0" y="0"/>
+                      <a:ext cx="5760720" cy="1904365"/>
+                    </a:xfrm>
+                    <a:prstGeom prst="rect">
+                      <a:avLst/>
+                    </a:prstGeom>
+                  </pic:spPr>
+                </pic:pic>
+              </a:graphicData>
+            </a:graphic>
+          </wp:inline>
+        </w:drawing>
+      </w:r>
+    </w:p>
+    <w:p>
+      <w:pPr>
+        <w:spacing w:line="360" w:lineRule="auto"/>
+        <w:jc w:val="both"/>
+        <w:rPr>
+          <w:rFonts w:ascii="Arial" w:hAnsi="Arial" w:cs="Arial"/>
+          <w:lang w:val="en-US"/>
+        </w:rPr>
+      </w:pPr>
+    </w:p>
+    <w:p>
+      <w:pPr>
+        <w:spacing w:line="360" w:lineRule="auto"/>
+        <w:jc w:val="both"/>
+        <w:rPr>
+          <w:rFonts w:ascii="Arial" w:hAnsi="Arial" w:cs="Arial"/>
+          <w:b/>
+          <w:bCs/>
+          <w:lang w:val="en-US"/>
+        </w:rPr>
+      </w:pPr>
+      <w:r>
+        <w:rPr>
+          <w:rFonts w:ascii="Arial" w:hAnsi="Arial" w:cs="Arial"/>
+          <w:b/>
+          <w:bCs/>
+          <w:lang w:val="en-US"/>
+        </w:rPr>
+        <w:t>1.2</w:t>
+      </w:r>
+    </w:p>
+    <w:p>
+      <w:pPr>
+        <w:spacing w:line="360" w:lineRule="auto"/>
+        <w:jc w:val="both"/>
+        <w:rPr>
+          <w:rFonts w:ascii="Arial" w:hAnsi="Arial" w:cs="Arial"/>
+          <w:lang w:val="en-US"/>
+        </w:rPr>
+      </w:pPr>
+      <w:r>
+        <w:rPr>
+          <w:rFonts w:ascii="Arial" w:hAnsi="Arial" w:cs="Arial"/>
+          <w:lang w:val="en-US"/>
+        </w:rPr>
+        <w:lastRenderedPageBreak/>
+        <w:t>On the same pictures, the three transformations: rotate, flipping and darkening were randomly applied with random magnitude:</w:t>
+      </w:r>
+    </w:p>
+    <w:p>
+      <w:pPr>
+        <w:spacing w:line="360" w:lineRule="auto"/>
+        <w:jc w:val="both"/>
+        <w:rPr>
+          <w:rFonts w:ascii="Arial" w:hAnsi="Arial" w:cs="Arial"/>
+          <w:lang w:val="en-US"/>
+        </w:rPr>
+      </w:pPr>
+      <w:r>
+        <w:rPr>
+          <w:rFonts w:ascii="Arial" w:hAnsi="Arial" w:cs="Arial"/>
+          <w:lang w:val="en-US"/>
+        </w:rPr>
+        <w:drawing>
+          <wp:inline distT="0" distB="0" distL="0" distR="0" wp14:anchorId="0E3A3837" wp14:editId="696B2D98">
+            <wp:extent cx="5760720" cy="3853180"/>
+            <wp:effectExtent l="0" t="0" r="5080" b="0"/>
+            <wp:docPr id="682432718" name="Grafik 1" descr="Ein Bild, das Menschliches Gesicht, Schwarzweiß, Screenshot, Text enthält.&#10;&#10;Automatisch generierte Beschreibung"/>
+            <wp:cNvGraphicFramePr>
+              <a:graphicFrameLocks xmlns:a="http://schemas.openxmlformats.org/drawingml/2006/main" noChangeAspect="1"/>
+            </wp:cNvGraphicFramePr>
+            <a:graphic xmlns:a="http://schemas.openxmlformats.org/drawingml/2006/main">
+              <a:graphicData uri="http://schemas.openxmlformats.org/drawingml/2006/picture">
+                <pic:pic xmlns:pic="http://schemas.openxmlformats.org/drawingml/2006/picture">
+                  <pic:nvPicPr>
+                    <pic:cNvPr id="682432718" name="Grafik 1" descr="Ein Bild, das Menschliches Gesicht, Schwarzweiß, Screenshot, Text enthält.&#10;&#10;Automatisch generierte Beschreibung"/>
+                    <pic:cNvPicPr/>
+                  </pic:nvPicPr>
+                  <pic:blipFill>
+                    <a:blip r:embed="rId9"/>
+                    <a:stretch>
+                      <a:fillRect/>
+                    </a:stretch>
+                  </pic:blipFill>
+                  <pic:spPr>
+                    <a:xfrm>
+                      <a:off x="0" y="0"/>
+                      <a:ext cx="5760720" cy="3853180"/>
+                    </a:xfrm>
+                    <a:prstGeom prst="rect">
+                      <a:avLst/>
+                    </a:prstGeom>
+                  </pic:spPr>
+                </pic:pic>
+              </a:graphicData>
+            </a:graphic>
+          </wp:inline>
+        </w:drawing>
+      </w:r>
+    </w:p>
+    <w:p>
+      <w:pPr>
+        <w:spacing w:line="360" w:lineRule="auto"/>
+        <w:jc w:val="both"/>
+        <w:rPr>
+          <w:rFonts w:ascii="Arial" w:hAnsi="Arial" w:cs="Arial"/>
+          <w:lang w:val="en-US"/>
+        </w:rPr>
+      </w:pPr>
+      <w:r>
+        <w:rPr>
+          <w:rFonts w:ascii="Arial" w:hAnsi="Arial" w:cs="Arial"/>
+          <w:lang w:val="en-US"/>
+        </w:rPr>
+        <w:t xml:space="preserve">Compared to 1.1 when the transformation </w:t>
+      </w:r>
+      <w:proofErr w:type="gramStart"/>
+      <w:r>
+        <w:rPr>
+          <w:rFonts w:ascii="Arial" w:hAnsi="Arial" w:cs="Arial"/>
+          <w:lang w:val="en-US"/>
+        </w:rPr>
+        <w:t>were</w:t>
+      </w:r>
+      <w:proofErr w:type="gramEnd"/>
+      <w:r>
+        <w:rPr>
+          <w:rFonts w:ascii="Arial" w:hAnsi="Arial" w:cs="Arial"/>
+          <w:lang w:val="en-US"/>
+        </w:rPr>
+        <w:t xml:space="preserve"> not applied the reconstruction error were notably lower for every image. </w:t>
+      </w:r>
+    </w:p>
+    <w:p>
+      <w:pPr>
+        <w:spacing w:line="360" w:lineRule="auto"/>
+        <w:jc w:val="both"/>
+        <w:rPr>
+          <w:rFonts w:ascii="Arial" w:hAnsi="Arial" w:cs="Arial"/>
+          <w:lang w:val="en-US"/>
+        </w:rPr>
+      </w:pPr>
+    </w:p>
+    <w:p>
+      <w:pPr>
+        <w:spacing w:line="360" w:lineRule="auto"/>
+        <w:jc w:val="both"/>
+        <w:rPr>
+          <w:rFonts w:ascii="Arial" w:hAnsi="Arial" w:cs="Arial"/>
+          <w:b/>
+          <w:bCs/>
+          <w:lang w:val="en-US"/>
+        </w:rPr>
+      </w:pPr>
+      <w:r>
+        <w:rPr>
+          <w:rFonts w:ascii="Arial" w:hAnsi="Arial" w:cs="Arial"/>
+          <w:b/>
+          <w:bCs/>
+          <w:lang w:val="en-US"/>
+        </w:rPr>
+        <w:t xml:space="preserve">1.3 </w:t>
+      </w:r>
+    </w:p>
+    <w:p>
+      <w:pPr>
+        <w:spacing w:line="360" w:lineRule="auto"/>
+        <w:jc w:val="both"/>
+        <w:rPr>
+          <w:rFonts w:ascii="Arial" w:hAnsi="Arial" w:cs="Arial"/>
+          <w:lang w:val="en-US"/>
+        </w:rPr>
+      </w:pPr>
+      <w:r>
+        <w:rPr>
+          <w:rFonts w:ascii="Arial" w:hAnsi="Arial" w:cs="Arial"/>
+          <w:lang w:val="en-US"/>
+        </w:rPr>
+        <w:t>The reconstructed images compared to the original look the following:</w:t>
+      </w:r>
+    </w:p>
+    <w:p>
+      <w:pPr>
+        <w:spacing w:line="360" w:lineRule="auto"/>
+        <w:jc w:val="both"/>
+        <w:rPr>
+          <w:rFonts w:ascii="Arial" w:hAnsi="Arial" w:cs="Arial"/>
+          <w:lang w:val="en-US"/>
+        </w:rPr>
+      </w:pPr>
+      <w:r>
+        <w:rPr>
+          <w:rFonts w:ascii="Arial" w:hAnsi="Arial" w:cs="Arial"/>
+          <w:lang w:val="en-US"/>
+        </w:rPr>
+        <w:lastRenderedPageBreak/>
+        <w:drawing>
+          <wp:inline distT="0" distB="0" distL="0" distR="0" wp14:anchorId="32F113F1" wp14:editId="586A3601">
+            <wp:extent cx="5760720" cy="3550285"/>
+            <wp:effectExtent l="0" t="0" r="5080" b="5715"/>
+            <wp:docPr id="1046574365" name="Grafik 1" descr="Ein Bild, das Menschliches Gesicht, Schwarzweiß, Collage enthält.&#10;&#10;Automatisch generierte Beschreibung"/>
+            <wp:cNvGraphicFramePr>
+              <a:graphicFrameLocks xmlns:a="http://schemas.openxmlformats.org/drawingml/2006/main" noChangeAspect="1"/>
+            </wp:cNvGraphicFramePr>
+            <a:graphic xmlns:a="http://schemas.openxmlformats.org/drawingml/2006/main">
+              <a:graphicData uri="http://schemas.openxmlformats.org/drawingml/2006/picture">
+                <pic:pic xmlns:pic="http://schemas.openxmlformats.org/drawingml/2006/picture">
+                  <pic:nvPicPr>
+                    <pic:cNvPr id="1046574365" name="Grafik 1" descr="Ein Bild, das Menschliches Gesicht, Schwarzweiß, Collage enthält.&#10;&#10;Automatisch generierte Beschreibung"/>
+                    <pic:cNvPicPr/>
+                  </pic:nvPicPr>
+                  <pic:blipFill>
+                    <a:blip r:embed="rId10"/>
+                    <a:stretch>
+                      <a:fillRect/>
+                    </a:stretch>
+                  </pic:blipFill>
+                  <pic:spPr>
+                    <a:xfrm>
+                      <a:off x="0" y="0"/>
+                      <a:ext cx="5760720" cy="3550285"/>
+                    </a:xfrm>
+                    <a:prstGeom prst="rect">
+                      <a:avLst/>
+                    </a:prstGeom>
+                  </pic:spPr>
+                </pic:pic>
+              </a:graphicData>
+            </a:graphic>
+          </wp:inline>
+        </w:drawing>
+      </w:r>
+    </w:p>
+    <w:p>
+      <w:pPr>
+        <w:spacing w:line="360" w:lineRule="auto"/>
+        <w:jc w:val="both"/>
+        <w:rPr>
+          <w:rFonts w:ascii="Arial" w:hAnsi="Arial" w:cs="Arial"/>
+          <w:lang w:val="en-US"/>
+        </w:rPr>
+      </w:pPr>
+      <w:r>
+        <w:rPr>
+          <w:rFonts w:ascii="Arial" w:hAnsi="Arial" w:cs="Arial"/>
+          <w:lang w:val="en-US"/>
+        </w:rPr>
+        <w:t xml:space="preserve">Observable is that some kind of transformation have a higher effect of the reconstruction output than others. Looking at the images 1, 2, </w:t>
+      </w:r>
+      <w:r>
+        <w:rPr>
+          <w:rFonts w:ascii="Arial" w:hAnsi="Arial" w:cs="Arial"/>
+          <w:lang w:val="en-US"/>
+        </w:rPr>
+        <w:t>4</w:t>
+      </w:r>
+      <w:r>
+        <w:rPr>
+          <w:rFonts w:ascii="Arial" w:hAnsi="Arial" w:cs="Arial"/>
+          <w:lang w:val="en-US"/>
+        </w:rPr>
+        <w:t xml:space="preserve"> versus </w:t>
+      </w:r>
+      <w:r>
+        <w:rPr>
+          <w:rFonts w:ascii="Arial" w:hAnsi="Arial" w:cs="Arial"/>
+          <w:lang w:val="en-US"/>
+        </w:rPr>
+        <w:t>images 3, 5, 6</w:t>
+      </w:r>
+      <w:r>
+        <w:rPr>
+          <w:rFonts w:ascii="Arial" w:hAnsi="Arial" w:cs="Arial"/>
+          <w:lang w:val="en-US"/>
+        </w:rPr>
+        <w:t xml:space="preserve"> </w:t>
+      </w:r>
+      <w:proofErr w:type="gramStart"/>
+      <w:r>
+        <w:rPr>
+          <w:rFonts w:ascii="Arial" w:hAnsi="Arial" w:cs="Arial"/>
+          <w:lang w:val="en-US"/>
+        </w:rPr>
+        <w:t>it can be seen that a</w:t>
+      </w:r>
+      <w:proofErr w:type="gramEnd"/>
+      <w:r>
+        <w:rPr>
+          <w:rFonts w:ascii="Arial" w:hAnsi="Arial" w:cs="Arial"/>
+          <w:lang w:val="en-US"/>
+        </w:rPr>
+        <w:t xml:space="preserve"> high degree of rotation has a significant effect on the ability to reconstruct the image. </w:t>
+      </w:r>
+    </w:p>
+    <w:p>
+      <w:pPr>
+        <w:spacing w:line="360" w:lineRule="auto"/>
+        <w:jc w:val="both"/>
+        <w:rPr>
+          <w:rFonts w:ascii="Arial" w:hAnsi="Arial" w:cs="Arial"/>
+          <w:b/>
+          <w:bCs/>
+          <w:lang w:val="en-US"/>
+        </w:rPr>
+      </w:pPr>
+    </w:p>
+    <w:p>
+      <w:pPr>
+        <w:spacing w:line="360" w:lineRule="auto"/>
+        <w:jc w:val="both"/>
+        <w:rPr>
+          <w:rFonts w:ascii="Arial" w:hAnsi="Arial" w:cs="Arial"/>
+          <w:b/>
+          <w:bCs/>
+          <w:lang w:val="en-US"/>
+        </w:rPr>
+      </w:pPr>
+    </w:p>
+    <w:p>
+      <w:pPr>
+        <w:spacing w:line="360" w:lineRule="auto"/>
+        <w:jc w:val="both"/>
+        <w:rPr>
+          <w:rFonts w:ascii="Arial" w:hAnsi="Arial" w:cs="Arial"/>
+          <w:b/>
+          <w:bCs/>
+          <w:lang w:val="en-US"/>
+        </w:rPr>
+      </w:pPr>
+      <w:r>
+        <w:rPr>
+          <w:rFonts w:ascii="Arial" w:hAnsi="Arial" w:cs="Arial"/>
+          <w:b/>
+          <w:bCs/>
+          <w:lang w:val="en-US"/>
+        </w:rPr>
+        <w:t>Question 3</w:t>
+      </w:r>
+    </w:p>
+    <w:p>
+      <w:pPr>
+        <w:spacing w:line="360" w:lineRule="auto"/>
+        <w:jc w:val="both"/>
+        <w:rPr>
+          <w:rFonts w:ascii="Arial" w:hAnsi="Arial" w:cs="Arial"/>
+          <w:b/>
+          <w:bCs/>
+          <w:lang w:val="en-US"/>
+        </w:rPr>
+      </w:pPr>
+      <w:r>
+        <w:rPr>
+          <w:rFonts w:ascii="Arial" w:hAnsi="Arial" w:cs="Arial"/>
+          <w:b/>
+          <w:bCs/>
+          <w:lang w:val="en-US"/>
+        </w:rPr>
         <w:t>Data Preprocessing</w:t>
       </w:r>
     </w:p>
@@ -181,6 +1128,7 @@
           <w:rFonts w:ascii="Arial" w:hAnsi="Arial" w:cs="Arial"/>
           <w:lang w:val="en-US"/>
         </w:rPr>
+        <w:lastRenderedPageBreak/>
         <w:t>Big data has led to the abundance of raw data at an ever-increasing pace which needs to be analyzed to extract their underlying value (Mayer-</w:t>
       </w:r>
       <w:proofErr w:type="spellStart"/>
@@ -506,7 +1454,6 @@
           <w:rFonts w:ascii="Arial" w:hAnsi="Arial" w:cs="Arial"/>
           <w:lang w:val="en-US"/>
         </w:rPr>
-        <w:lastRenderedPageBreak/>
         <w:t xml:space="preserve">Data preprocessing </w:t>
       </w:r>
       <w:r>
@@ -706,21 +1653,7 @@
           <w:rFonts w:ascii="Arial" w:hAnsi="Arial" w:cs="Arial"/>
           <w:lang w:val="en-US"/>
         </w:rPr>
-        <w:t xml:space="preserve">Ultimately, </w:t>
-      </w:r>
-      <w:r>
-        <w:rPr>
-          <w:rFonts w:ascii="Arial" w:hAnsi="Arial" w:cs="Arial"/>
-          <w:lang w:val="en-US"/>
-        </w:rPr>
-        <w:t xml:space="preserve">the decision which techniques to use </w:t>
-      </w:r>
-      <w:r>
-        <w:rPr>
-          <w:rFonts w:ascii="Arial" w:hAnsi="Arial" w:cs="Arial"/>
-          <w:lang w:val="en-US"/>
-        </w:rPr>
-        <w:t>always depends on the unique characteristics of the data available as well as its sources (</w:t>
+        <w:t>Ultimately, the decision which techniques to use always depends on the unique characteristics of the data available as well as its sources (</w:t>
       </w:r>
       <w:proofErr w:type="spellStart"/>
       <w:r>
@@ -754,6 +1687,7 @@
         <w:jc w:val="center"/>
       </w:pPr>
       <w:r>
+        <w:lastRenderedPageBreak/>
         <w:fldChar w:fldCharType="begin"/>
       </w:r>
       <w:r>
@@ -784,7 +1718,7 @@
                     </pic:cNvPicPr>
                   </pic:nvPicPr>
                   <pic:blipFill>
-                    <a:blip r:embed="rId5">
+                    <a:blip r:embed="rId11">
                       <a:extLst>
                         <a:ext uri="{28A0092B-C50C-407E-A947-70E740481C1C}">
                           <a14:useLocalDpi xmlns:a14="http://schemas.microsoft.com/office/drawing/2010/main" val="0"/>
@@ -1009,7 +1943,139 @@
           <w:rFonts w:ascii="Arial" w:hAnsi="Arial" w:cs="Arial"/>
           <w:lang w:val="en-US"/>
         </w:rPr>
-        <w:t xml:space="preserve">Assessing the </w:t>
+        <w:t>Assessing the computational cost of preprocessing steps and optimizing them is necessary to maintain efficiency in model training and deployment</w:t>
+      </w:r>
+      <w:r>
+        <w:rPr>
+          <w:rFonts w:ascii="Arial" w:hAnsi="Arial" w:cs="Arial"/>
+          <w:lang w:val="en-US"/>
+        </w:rPr>
+        <w:t xml:space="preserve"> (López et al., 2012). </w:t>
+      </w:r>
+    </w:p>
+    <w:p>
+      <w:pPr>
+        <w:spacing w:line="360" w:lineRule="auto"/>
+        <w:jc w:val="both"/>
+        <w:rPr>
+          <w:rFonts w:ascii="Arial" w:hAnsi="Arial" w:cs="Arial"/>
+          <w:lang w:val="en-US"/>
+        </w:rPr>
+      </w:pPr>
+      <w:r>
+        <w:rPr>
+          <w:rFonts w:ascii="Arial" w:hAnsi="Arial" w:cs="Arial"/>
+          <w:lang w:val="en-US"/>
+        </w:rPr>
+        <w:t xml:space="preserve">Lastly, </w:t>
+      </w:r>
+      <w:r>
+        <w:rPr>
+          <w:rFonts w:ascii="Arial" w:hAnsi="Arial" w:cs="Arial"/>
+          <w:lang w:val="en-US"/>
+        </w:rPr>
+        <w:t>p</w:t>
+      </w:r>
+      <w:r>
+        <w:rPr>
+          <w:rFonts w:ascii="Arial" w:hAnsi="Arial" w:cs="Arial"/>
+          <w:lang w:val="en-US"/>
+        </w:rPr>
+        <w:t xml:space="preserve">reprocessing methods </w:t>
+      </w:r>
+      <w:r>
+        <w:rPr>
+          <w:rFonts w:ascii="Arial" w:hAnsi="Arial" w:cs="Arial"/>
+          <w:lang w:val="en-US"/>
+        </w:rPr>
+        <w:t>often need</w:t>
+      </w:r>
+      <w:r>
+        <w:rPr>
+          <w:rFonts w:ascii="Arial" w:hAnsi="Arial" w:cs="Arial"/>
+          <w:lang w:val="en-US"/>
+        </w:rPr>
+        <w:t xml:space="preserve"> to be tailored to specific domains.</w:t>
+      </w:r>
+      <w:r>
+        <w:rPr>
+          <w:rFonts w:ascii="Arial" w:hAnsi="Arial" w:cs="Arial"/>
+          <w:lang w:val="en-US"/>
+        </w:rPr>
+        <w:t xml:space="preserve"> </w:t>
+      </w:r>
+      <w:r>
+        <w:rPr>
+          <w:rFonts w:ascii="Arial" w:hAnsi="Arial" w:cs="Arial"/>
+          <w:lang w:val="en-US"/>
+        </w:rPr>
+        <w:t>Understanding the domain and characteristics of the data is crucial to choosing appropriate preprocessing techniques that align with the specific requirements and challenges of the given application</w:t>
+      </w:r>
+      <w:r>
+        <w:rPr>
+          <w:rFonts w:ascii="Arial" w:hAnsi="Arial" w:cs="Arial"/>
+          <w:lang w:val="en-US"/>
+        </w:rPr>
+        <w:t xml:space="preserve"> (</w:t>
+      </w:r>
+      <w:proofErr w:type="spellStart"/>
+      <w:r>
+        <w:rPr>
+          <w:rFonts w:ascii="Arial" w:hAnsi="Arial" w:cs="Arial"/>
+          <w:lang w:val="en-US"/>
+        </w:rPr>
+        <w:t>Isensee</w:t>
+      </w:r>
+      <w:proofErr w:type="spellEnd"/>
+      <w:r>
+        <w:rPr>
+          <w:rFonts w:ascii="Arial" w:hAnsi="Arial" w:cs="Arial"/>
+          <w:lang w:val="en-US"/>
+        </w:rPr>
+        <w:t xml:space="preserve"> et al., 2018; </w:t>
+      </w:r>
+      <w:proofErr w:type="spellStart"/>
+      <w:r>
+        <w:rPr>
+          <w:rFonts w:ascii="Arial" w:hAnsi="Arial" w:cs="Arial"/>
+          <w:lang w:val="en-US"/>
+        </w:rPr>
+        <w:t>Bolón-Canedo</w:t>
+      </w:r>
+      <w:proofErr w:type="spellEnd"/>
+      <w:r>
+        <w:rPr>
+          <w:rFonts w:ascii="Arial" w:hAnsi="Arial" w:cs="Arial"/>
+          <w:lang w:val="en-US"/>
+        </w:rPr>
+        <w:t xml:space="preserve"> et al., 2015). </w:t>
+      </w:r>
+    </w:p>
+    <w:p>
+      <w:pPr>
+        <w:spacing w:line="360" w:lineRule="auto"/>
+        <w:jc w:val="both"/>
+        <w:rPr>
+          <w:rFonts w:ascii="Arial" w:hAnsi="Arial" w:cs="Arial"/>
+          <w:lang w:val="en-US"/>
+        </w:rPr>
+      </w:pPr>
+    </w:p>
+    <w:p>
+      <w:pPr>
+        <w:spacing w:line="360" w:lineRule="auto"/>
+        <w:jc w:val="both"/>
+        <w:rPr>
+          <w:rFonts w:ascii="Arial" w:hAnsi="Arial" w:cs="Arial"/>
+          <w:lang w:val="en-US"/>
+        </w:rPr>
+      </w:pPr>
+      <w:r>
+        <w:rPr>
+          <w:rFonts w:ascii="Arial" w:hAnsi="Arial" w:cs="Arial"/>
+          <w:lang w:val="en-US"/>
+        </w:rPr>
+        <w:t xml:space="preserve">In conclusion, while data preprocessing plays a significant role in the knowledge discovery process of data, ensuring its effectiveness, its limitations must be carefully </w:t>
       </w:r>
       <w:r>
         <w:rPr>
@@ -1017,146 +2083,7 @@
           <w:lang w:val="en-US"/>
         </w:rPr>
         <w:lastRenderedPageBreak/>
-        <w:t>computational cost of preprocessing steps and optimizing them is necessary to maintain efficiency in model training and deployment</w:t>
-      </w:r>
-      <w:r>
-        <w:rPr>
-          <w:rFonts w:ascii="Arial" w:hAnsi="Arial" w:cs="Arial"/>
-          <w:lang w:val="en-US"/>
-        </w:rPr>
-        <w:t xml:space="preserve"> (López et al., 2012). </w:t>
-      </w:r>
-    </w:p>
-    <w:p>
-      <w:pPr>
-        <w:spacing w:line="360" w:lineRule="auto"/>
-        <w:jc w:val="both"/>
-        <w:rPr>
-          <w:rFonts w:ascii="Arial" w:hAnsi="Arial" w:cs="Arial"/>
-          <w:lang w:val="en-US"/>
-        </w:rPr>
-      </w:pPr>
-      <w:r>
-        <w:rPr>
-          <w:rFonts w:ascii="Arial" w:hAnsi="Arial" w:cs="Arial"/>
-          <w:lang w:val="en-US"/>
-        </w:rPr>
-        <w:t xml:space="preserve">Lastly, </w:t>
-      </w:r>
-      <w:r>
-        <w:rPr>
-          <w:rFonts w:ascii="Arial" w:hAnsi="Arial" w:cs="Arial"/>
-          <w:lang w:val="en-US"/>
-        </w:rPr>
-        <w:t>p</w:t>
-      </w:r>
-      <w:r>
-        <w:rPr>
-          <w:rFonts w:ascii="Arial" w:hAnsi="Arial" w:cs="Arial"/>
-          <w:lang w:val="en-US"/>
-        </w:rPr>
-        <w:t xml:space="preserve">reprocessing methods </w:t>
-      </w:r>
-      <w:r>
-        <w:rPr>
-          <w:rFonts w:ascii="Arial" w:hAnsi="Arial" w:cs="Arial"/>
-          <w:lang w:val="en-US"/>
-        </w:rPr>
-        <w:t>often need</w:t>
-      </w:r>
-      <w:r>
-        <w:rPr>
-          <w:rFonts w:ascii="Arial" w:hAnsi="Arial" w:cs="Arial"/>
-          <w:lang w:val="en-US"/>
-        </w:rPr>
-        <w:t xml:space="preserve"> to be tailored to specific domains.</w:t>
-      </w:r>
-      <w:r>
-        <w:rPr>
-          <w:rFonts w:ascii="Arial" w:hAnsi="Arial" w:cs="Arial"/>
-          <w:lang w:val="en-US"/>
-        </w:rPr>
-        <w:t xml:space="preserve"> </w:t>
-      </w:r>
-      <w:r>
-        <w:rPr>
-          <w:rFonts w:ascii="Arial" w:hAnsi="Arial" w:cs="Arial"/>
-          <w:lang w:val="en-US"/>
-        </w:rPr>
-        <w:t>Understanding the domain and characteristics of the data is crucial to choosing appropriate preprocessing techniques that align with the specific requirements and challenges of the given application</w:t>
-      </w:r>
-      <w:r>
-        <w:rPr>
-          <w:rFonts w:ascii="Arial" w:hAnsi="Arial" w:cs="Arial"/>
-          <w:lang w:val="en-US"/>
-        </w:rPr>
-        <w:t xml:space="preserve"> (</w:t>
-      </w:r>
-      <w:proofErr w:type="spellStart"/>
-      <w:r>
-        <w:rPr>
-          <w:rFonts w:ascii="Arial" w:hAnsi="Arial" w:cs="Arial"/>
-          <w:lang w:val="en-US"/>
-        </w:rPr>
-        <w:t>Isensee</w:t>
-      </w:r>
-      <w:proofErr w:type="spellEnd"/>
-      <w:r>
-        <w:rPr>
-          <w:rFonts w:ascii="Arial" w:hAnsi="Arial" w:cs="Arial"/>
-          <w:lang w:val="en-US"/>
-        </w:rPr>
-        <w:t xml:space="preserve"> et al., 2018; </w:t>
-      </w:r>
-      <w:proofErr w:type="spellStart"/>
-      <w:r>
-        <w:rPr>
-          <w:rFonts w:ascii="Arial" w:hAnsi="Arial" w:cs="Arial"/>
-          <w:lang w:val="en-US"/>
-        </w:rPr>
-        <w:t>Bolón-Canedo</w:t>
-      </w:r>
-      <w:proofErr w:type="spellEnd"/>
-      <w:r>
-        <w:rPr>
-          <w:rFonts w:ascii="Arial" w:hAnsi="Arial" w:cs="Arial"/>
-          <w:lang w:val="en-US"/>
-        </w:rPr>
-        <w:t xml:space="preserve"> et al., 2015</w:t>
-      </w:r>
-      <w:r>
-        <w:rPr>
-          <w:rFonts w:ascii="Arial" w:hAnsi="Arial" w:cs="Arial"/>
-          <w:lang w:val="en-US"/>
-        </w:rPr>
-        <w:t xml:space="preserve">). </w:t>
-      </w:r>
-    </w:p>
-    <w:p>
-      <w:pPr>
-        <w:spacing w:line="360" w:lineRule="auto"/>
-        <w:jc w:val="both"/>
-        <w:rPr>
-          <w:rFonts w:ascii="Arial" w:hAnsi="Arial" w:cs="Arial"/>
-          <w:lang w:val="en-US"/>
-        </w:rPr>
-      </w:pPr>
-    </w:p>
-    <w:p>
-      <w:pPr>
-        <w:spacing w:line="360" w:lineRule="auto"/>
-        <w:jc w:val="both"/>
-        <w:rPr>
-          <w:rFonts w:ascii="Arial" w:hAnsi="Arial" w:cs="Arial"/>
-          <w:lang w:val="en-US"/>
-        </w:rPr>
-      </w:pPr>
-      <w:r>
-        <w:rPr>
-          <w:rFonts w:ascii="Arial" w:hAnsi="Arial" w:cs="Arial"/>
-          <w:lang w:val="en-US"/>
-        </w:rPr>
-        <w:t>In conclusion, while data preprocessing plays a significant role in the knowledge discovery process of data, ensuring its effectiveness, its limitations must be carefully evaluated to strike a balance between enhancing model performance and preserving the integrity and generalizability of the underlying data.</w:t>
+        <w:t>evaluated to strike a balance between enhancing model performance and preserving the integrity and generalizability of the underlying data.</w:t>
       </w:r>
       <w:r>
         <w:rPr>
@@ -1826,19 +2753,11 @@
         </w:rPr>
         <w:t xml:space="preserve">, N. (2005). A data pre-processing method to increase efficiency and accuracy in data mining. In Artificial Intelligence in Medicine: 10th Conference on Artificial Intelligence in Medicine, AIME 2005, Aberdeen, UK, July 23-27, 2005. </w:t>
       </w:r>
-      <w:proofErr w:type="spellStart"/>
-      <w:r>
-        <w:rPr>
-          <w:rFonts w:ascii="Arial" w:hAnsi="Arial" w:cs="Arial"/>
-        </w:rPr>
-        <w:t>Proceedings</w:t>
-      </w:r>
-      <w:proofErr w:type="spellEnd"/>
-      <w:r>
-        <w:rPr>
-          <w:rFonts w:ascii="Arial" w:hAnsi="Arial" w:cs="Arial"/>
-        </w:rPr>
-        <w:t xml:space="preserve"> 10 (pp. 434-443). Springer Berlin Heidelberg.</w:t>
+      <w:r>
+        <w:rPr>
+          <w:rFonts w:ascii="Arial" w:hAnsi="Arial" w:cs="Arial"/>
+        </w:rPr>
+        <w:t>Proceedings 10 (pp. 434-443). Springer Berlin Heidelberg.</w:t>
       </w:r>
     </w:p>
     <w:p>
@@ -1992,19 +2911,11 @@
         </w:rPr>
         <w:t xml:space="preserve">, N. (2005). A data pre-processing method to increase efficiency and accuracy in data mining. In Artificial Intelligence in Medicine: 10th Conference on Artificial Intelligence in Medicine, AIME 2005, Aberdeen, UK, July 23-27, 2005. </w:t>
       </w:r>
-      <w:proofErr w:type="spellStart"/>
-      <w:r>
-        <w:rPr>
-          <w:rFonts w:ascii="Arial" w:hAnsi="Arial" w:cs="Arial"/>
-        </w:rPr>
-        <w:t>Proceedings</w:t>
-      </w:r>
-      <w:proofErr w:type="spellEnd"/>
-      <w:r>
-        <w:rPr>
-          <w:rFonts w:ascii="Arial" w:hAnsi="Arial" w:cs="Arial"/>
-        </w:rPr>
-        <w:t xml:space="preserve"> 10 (pp. 434-443). Springer Berlin Heidelberg.</w:t>
+      <w:r>
+        <w:rPr>
+          <w:rFonts w:ascii="Arial" w:hAnsi="Arial" w:cs="Arial"/>
+        </w:rPr>
+        <w:t>Proceedings 10 (pp. 434-443). Springer Berlin Heidelberg.</w:t>
       </w:r>
     </w:p>
     <w:p>
@@ -2090,7 +3001,7 @@
 </file>
 
 <file path=word/numbering.xml><?xml version="1.0" encoding="utf-8"?>
-<w:numbering xmlns:wpc="http://schemas.microsoft.com/office/word/2010/wordprocessingCanvas" xmlns:cx="http://schemas.microsoft.com/office/drawing/2014/chartex" xmlns:cx1="http://schemas.microsoft.com/office/drawing/2015/9/8/chartex" xmlns:cx2="http://schemas.microsoft.com/office/drawing/2015/10/21/chartex" xmlns:cx3="http://schemas.microsoft.com/office/drawing/2016/5/9/chartex" xmlns:cx4="http://schemas.microsoft.com/office/drawing/2016/5/10/chartex" xmlns:cx5="http://schemas.microsoft.com/office/drawing/2016/5/11/chartex" xmlns:cx6="http://schemas.microsoft.com/office/drawing/2016/5/12/chartex" xmlns:cx7="http://schemas.microsoft.com/office/drawing/2016/5/13/chartex" xmlns:cx8="http://schemas.microsoft.com/office/drawing/2016/5/14/chartex" xmlns:mc="http://schemas.openxmlformats.org/markup-compatibility/2006" xmlns:aink="http://schemas.microsoft.com/office/drawing/2016/ink" xmlns:am3d="http://schemas.microsoft.com/office/drawing/2017/model3d" xmlns:o="urn:schemas-microsoft-com:office:office" xmlns:r="http://schemas.openxmlformats.org/officeDocument/2006/relationships" xmlns:m="http://schemas.openxmlformats.org/officeDocument/2006/math" xmlns:v="urn:schemas-microsoft-com:vml" xmlns:wp14="http://schemas.microsoft.com/office/word/2010/wordprocessingDrawing" xmlns:wp="http://schemas.openxmlformats.org/drawingml/2006/wordprocessingDrawing" xmlns:w10="urn:schemas-microsoft-com:office:word" xmlns:w="http://schemas.openxmlformats.org/wordprocessingml/2006/main" xmlns:w14="http://schemas.microsoft.com/office/word/2010/wordml" xmlns:w15="http://schemas.microsoft.com/office/word/2012/wordml" xmlns:w16cex="http://schemas.microsoft.com/office/word/2018/wordml/cex" xmlns:w16cid="http://schemas.microsoft.com/office/word/2016/wordml/cid" xmlns:w16="http://schemas.microsoft.com/office/word/2018/wordml" xmlns:w16sdtdh="http://schemas.microsoft.com/office/word/2020/wordml/sdtdatahash" xmlns:w16se="http://schemas.microsoft.com/office/word/2015/wordml/symex" xmlns:wpg="http://schemas.microsoft.com/office/word/2010/wordprocessingGroup" xmlns:wpi="http://schemas.microsoft.com/office/word/2010/wordprocessingInk" xmlns:wne="http://schemas.microsoft.com/office/word/2006/wordml" xmlns:wps="http://schemas.microsoft.com/office/word/2010/wordprocessingShape" mc:Ignorable="w14 w15 w16se w16cid w16 w16cex w16sdtdh wp14">
+<w:numbering xmlns:wpc="http://schemas.microsoft.com/office/word/2010/wordprocessingCanvas" xmlns:cx="http://schemas.microsoft.com/office/drawing/2014/chartex" xmlns:cx1="http://schemas.microsoft.com/office/drawing/2015/9/8/chartex" xmlns:cx2="http://schemas.microsoft.com/office/drawing/2015/10/21/chartex" xmlns:cx3="http://schemas.microsoft.com/office/drawing/2016/5/9/chartex" xmlns:cx4="http://schemas.microsoft.com/office/drawing/2016/5/10/chartex" xmlns:cx5="http://schemas.microsoft.com/office/drawing/2016/5/11/chartex" xmlns:cx6="http://schemas.microsoft.com/office/drawing/2016/5/12/chartex" xmlns:cx7="http://schemas.microsoft.com/office/drawing/2016/5/13/chartex" xmlns:cx8="http://schemas.microsoft.com/office/drawing/2016/5/14/chartex" xmlns:mc="http://schemas.openxmlformats.org/markup-compatibility/2006" xmlns:aink="http://schemas.microsoft.com/office/drawing/2016/ink" xmlns:am3d="http://schemas.microsoft.com/office/drawing/2017/model3d" xmlns:o="urn:schemas-microsoft-com:office:office" xmlns:oel="http://schemas.microsoft.com/office/2019/extlst" xmlns:r="http://schemas.openxmlformats.org/officeDocument/2006/relationships" xmlns:m="http://schemas.openxmlformats.org/officeDocument/2006/math" xmlns:v="urn:schemas-microsoft-com:vml" xmlns:wp14="http://schemas.microsoft.com/office/word/2010/wordprocessingDrawing" xmlns:wp="http://schemas.openxmlformats.org/drawingml/2006/wordprocessingDrawing" xmlns:w10="urn:schemas-microsoft-com:office:word" xmlns:w="http://schemas.openxmlformats.org/wordprocessingml/2006/main" xmlns:w14="http://schemas.microsoft.com/office/word/2010/wordml" xmlns:w15="http://schemas.microsoft.com/office/word/2012/wordml" xmlns:w16cex="http://schemas.microsoft.com/office/word/2018/wordml/cex" xmlns:w16cid="http://schemas.microsoft.com/office/word/2016/wordml/cid" xmlns:w16="http://schemas.microsoft.com/office/word/2018/wordml" xmlns:w16sdtdh="http://schemas.microsoft.com/office/word/2020/wordml/sdtdatahash" xmlns:w16se="http://schemas.microsoft.com/office/word/2015/wordml/symex" xmlns:wpg="http://schemas.microsoft.com/office/word/2010/wordprocessingGroup" xmlns:wpi="http://schemas.microsoft.com/office/word/2010/wordprocessingInk" xmlns:wne="http://schemas.microsoft.com/office/word/2006/wordml" xmlns:wps="http://schemas.microsoft.com/office/word/2010/wordprocessingShape" mc:Ignorable="w14 w15 w16se w16cid w16 w16cex w16sdtdh wp14">
   <w:abstractNum w:abstractNumId="0" w15:restartNumberingAfterBreak="0">
     <w:nsid w:val="6E837298"/>
     <w:multiLevelType w:val="hybridMultilevel"/>

</xml_diff>